<commit_message>
Change prompt then test
</commit_message>
<xml_diff>
--- a/Data/DOCX/DT_Floriane_RENAUD.docx
+++ b/Data/DOCX/DT_Floriane_RENAUD.docx
@@ -23,7 +23,7 @@
               <w:rPr>
                 <w:sz w:val="28"/>
               </w:rPr>
-              <w:t>Manager en Maitrise des Risques Industriels</w:t>
+              <w:t>MANAGER EN MAITRISE DES RISQUES INDUSTRIELS</w:t>
             </w:r>
           </w:p>
         </w:tc>
@@ -115,13 +115,15 @@
           </w:tcPr>
           <w:p>
             <w:r>
-              <w:t>Normes (CENELEC 50128/ 50126/50129, ISO 9001 &amp; 140001, ISO/IEC 12207, MIL-STD-498)</w:t>
+              <w:t>Normes (CENELEC 50128/ 50126/ 50129, ISO 9001 &amp; 140001, ISO/IEC 12207, MIL-STD-498)</w:t>
+              <w:br/>
+              <w:t>Suite Office (Word, Excel, Powerpoint)</w:t>
               <w:br/>
               <w:t>Ingenierie pedagogique</w:t>
               <w:br/>
               <w:t>Gestion documentaire</w:t>
               <w:br/>
-              <w:t>Methodes 5S, 8D, Ishikawa</w:t>
+              <w:t>Methodes 5$S, 8D, Ishikawa</w:t>
             </w:r>
           </w:p>
         </w:tc>
@@ -143,15 +145,9 @@
           </w:tcPr>
           <w:p>
             <w:r>
-              <w:t>CENELEC 50128</w:t>
+              <w:t>CENELEC 50128/50126/50129</w:t>
               <w:br/>
-              <w:t>CENELEC 50126</w:t>
-              <w:br/>
-              <w:t>CENELEC 50129</w:t>
-              <w:br/>
-              <w:t>ISO 9001</w:t>
-              <w:br/>
-              <w:t>ISO 140001</w:t>
+              <w:t>ISO 9001 &amp; 140001</w:t>
               <w:br/>
               <w:t>ISO/IEC 12207</w:t>
               <w:br/>
@@ -176,7 +172,11 @@
             <w:tcW w:type="dxa" w:w="4320"/>
           </w:tcPr>
           <w:p>
-            <w:r/>
+            <w:r>
+              <w:t>Suite Office (Word, Excel, Powerpoint)</w:t>
+              <w:br/>
+              <w:t>Gestion documentaire</w:t>
+            </w:r>
           </w:p>
         </w:tc>
       </w:tr>
@@ -297,7 +297,7 @@
     </w:p>
     <w:p>
       <w:r>
-        <w:t>Ingenieur en Surete de fonctionnement</w:t>
+        <w:t>Ingenieur d'etudes &amp; qualite</w:t>
       </w:r>
     </w:p>
     <w:p/>

</xml_diff>